<commit_message>
Add PSM seminar work
</commit_message>
<xml_diff>
--- a/PSM/seminar-work/Ondřej Švorc - PSM - seminární práce.docx
+++ b/PSM/seminar-work/Ondřej Švorc - PSM - seminární práce.docx
@@ -1098,10 +1098,16 @@
       <w:t xml:space="preserve">Seminární práce (PSM) | Ondřej Švorc | </w:t>
     </w:r>
     <w:r>
-      <w:t>30</w:t>
+      <w:t>21</w:t>
     </w:r>
     <w:r>
-      <w:t>. 8. 2025</w:t>
+      <w:t xml:space="preserve">. </w:t>
+    </w:r>
+    <w:r>
+      <w:t>1</w:t>
+    </w:r>
+    <w:r>
+      <w:t>. 2025</w:t>
     </w:r>
   </w:p>
 </w:hdr>
@@ -3361,6 +3367,7 @@
   <w:style w:type="character" w:default="1" w:styleId="Standardnpsmoodstavce">
     <w:name w:val="Default Paragraph Font"/>
     <w:uiPriority w:val="1"/>
+    <w:semiHidden/>
     <w:unhideWhenUsed/>
   </w:style>
   <w:style w:type="table" w:default="1" w:styleId="Normlntabulka">

</xml_diff>

<commit_message>
Update PSM preparation for the spoken exam
</commit_message>
<xml_diff>
--- a/PSM/seminar-work/Ondřej Švorc - PSM - seminární práce.docx
+++ b/PSM/seminar-work/Ondřej Švorc - PSM - seminární práce.docx
@@ -17,6 +17,7 @@
         </w:rPr>
         <w:t xml:space="preserve">V rámci </w:t>
       </w:r>
+      <w:proofErr w:type="spellStart"/>
       <w:r>
         <w:rPr>
           <w:b/>
@@ -24,15 +25,9 @@
           <w:sz w:val="20"/>
           <w:szCs w:val="20"/>
         </w:rPr>
-        <w:t>ii)</w:t>
-      </w:r>
-      <w:r>
-        <w:rPr>
-          <w:sz w:val="20"/>
-          <w:szCs w:val="20"/>
-        </w:rPr>
-        <w:t xml:space="preserve"> seminární práce jsem analyzoval data od </w:t>
-      </w:r>
+        <w:t>ii</w:t>
+      </w:r>
+      <w:proofErr w:type="spellEnd"/>
       <w:r>
         <w:rPr>
           <w:b/>
@@ -40,14 +35,14 @@
           <w:sz w:val="20"/>
           <w:szCs w:val="20"/>
         </w:rPr>
-        <w:t>250 respondentů</w:t>
-      </w:r>
-      <w:r>
-        <w:rPr>
-          <w:sz w:val="20"/>
-          <w:szCs w:val="20"/>
-        </w:rPr>
-        <w:t xml:space="preserve">, kteří hodnotili různé aspekty banky na škále </w:t>
+        <w:t>)</w:t>
+      </w:r>
+      <w:r>
+        <w:rPr>
+          <w:sz w:val="20"/>
+          <w:szCs w:val="20"/>
+        </w:rPr>
+        <w:t xml:space="preserve"> seminární práce jsem analyzoval data od </w:t>
       </w:r>
       <w:r>
         <w:rPr>
@@ -56,7 +51,14 @@
           <w:sz w:val="20"/>
           <w:szCs w:val="20"/>
         </w:rPr>
-        <w:t>0</w:t>
+        <w:t>250 respondentů</w:t>
+      </w:r>
+      <w:r>
+        <w:rPr>
+          <w:sz w:val="20"/>
+          <w:szCs w:val="20"/>
+        </w:rPr>
+        <w:t xml:space="preserve">, kteří hodnotili různé aspekty banky na škále </w:t>
       </w:r>
       <w:r>
         <w:rPr>
@@ -65,6 +67,15 @@
           <w:sz w:val="20"/>
           <w:szCs w:val="20"/>
         </w:rPr>
+        <w:t>0</w:t>
+      </w:r>
+      <w:r>
+        <w:rPr>
+          <w:b/>
+          <w:bCs/>
+          <w:sz w:val="20"/>
+          <w:szCs w:val="20"/>
+        </w:rPr>
         <w:t>–10</w:t>
       </w:r>
       <w:r>
@@ -478,7 +489,23 @@
           <w:sz w:val="20"/>
           <w:szCs w:val="20"/>
         </w:rPr>
-        <w:t>switch, kterou jsem binarizoval:</w:t>
+        <w:t xml:space="preserve">switch, kterou jsem </w:t>
+      </w:r>
+      <w:proofErr w:type="spellStart"/>
+      <w:r>
+        <w:rPr>
+          <w:sz w:val="20"/>
+          <w:szCs w:val="20"/>
+        </w:rPr>
+        <w:t>binarizoval</w:t>
+      </w:r>
+      <w:proofErr w:type="spellEnd"/>
+      <w:r>
+        <w:rPr>
+          <w:sz w:val="20"/>
+          <w:szCs w:val="20"/>
+        </w:rPr>
+        <w:t>:</w:t>
       </w:r>
     </w:p>
     <w:p>
@@ -863,7 +890,25 @@
           <w:sz w:val="20"/>
           <w:szCs w:val="20"/>
         </w:rPr>
-        <w:t>nebyly statisticky významné</w:t>
+        <w:t>nebyl</w:t>
+      </w:r>
+      <w:r>
+        <w:rPr>
+          <w:b/>
+          <w:bCs/>
+          <w:sz w:val="20"/>
+          <w:szCs w:val="20"/>
+        </w:rPr>
+        <w:t>i</w:t>
+      </w:r>
+      <w:r>
+        <w:rPr>
+          <w:b/>
+          <w:bCs/>
+          <w:sz w:val="20"/>
+          <w:szCs w:val="20"/>
+        </w:rPr>
+        <w:t xml:space="preserve"> statisticky významné</w:t>
       </w:r>
       <w:r>
         <w:rPr>
@@ -1098,7 +1143,10 @@
       <w:t xml:space="preserve">Seminární práce (PSM) | Ondřej Švorc | </w:t>
     </w:r>
     <w:r>
-      <w:t>21</w:t>
+      <w:t>2</w:t>
+    </w:r>
+    <w:r>
+      <w:t>2</w:t>
     </w:r>
     <w:r>
       <w:t xml:space="preserve">. </w:t>

</xml_diff>